<commit_message>
V47 is almost done now
</commit_message>
<xml_diff>
--- a/V47_molwaerme_von_cu/plan.docx
+++ b/V47_molwaerme_von_cu/plan.docx
@@ -16,7 +16,10 @@
         </w:numPr>
       </w:pPr>
       <w:r>
-        <w:t>Das, was ich dir per Whatsapp geschickt habe.</w:t>
+        <w:t>Diskussion</w:t>
+      </w:r>
+      <w:r>
+        <w:t xml:space="preserve"> okay so?</w:t>
       </w:r>
     </w:p>
     <w:p>
@@ -28,8 +31,10 @@
         </w:numPr>
       </w:pPr>
       <w:r>
-        <w:t>Kannst du mir das Altprotokoll/die Quelle geben, wo die Formel für omega_D ist? Dann baue ich das gerne noch in die Theorie ein!</w:t>
+        <w:t>Wollen wir konsequent mit Fehlern auf R und U arbeiten?</w:t>
       </w:r>
+      <w:bookmarkStart w:id="0" w:name="_GoBack"/>
+      <w:bookmarkEnd w:id="0"/>
     </w:p>
     <w:p>
       <w:pPr>
@@ -40,58 +45,8 @@
         </w:numPr>
       </w:pPr>
       <w:r>
-        <w:t>Überall bitte konsequent so Sachen wie D für Debye, p für Probe usw. aufrecht und nicht kursiv</w:t>
-      </w:r>
-    </w:p>
-    <w:p>
-      <w:pPr>
-        <w:pStyle w:val="Listenabsatz"/>
-        <w:numPr>
-          <w:ilvl w:val="0"/>
-          <w:numId w:val="1"/>
-        </w:numPr>
-      </w:pPr>
-      <w:r>
-        <w:t>Referenzen für scipy, numpy und so weiter?</w:t>
-      </w:r>
-    </w:p>
-    <w:p>
-      <w:pPr>
-        <w:pStyle w:val="Listenabsatz"/>
-        <w:numPr>
-          <w:ilvl w:val="0"/>
-          <w:numId w:val="1"/>
-        </w:numPr>
-      </w:pPr>
-      <w:r>
-        <w:t>Vergleich mit Literaturwerten von Theta_D</w:t>
-      </w:r>
-    </w:p>
-    <w:p>
-      <w:pPr>
-        <w:pStyle w:val="Listenabsatz"/>
-        <w:numPr>
-          <w:ilvl w:val="0"/>
-          <w:numId w:val="1"/>
-        </w:numPr>
-      </w:pPr>
-      <w:r>
-        <w:t>Diskussion</w:t>
-      </w:r>
-    </w:p>
-    <w:p>
-      <w:pPr>
-        <w:pStyle w:val="Listenabsatz"/>
-        <w:numPr>
-          <w:ilvl w:val="0"/>
-          <w:numId w:val="1"/>
-        </w:numPr>
-      </w:pPr>
-      <w:r>
         <w:t>Bei den Zitaten wäre auch bei Online Werken ein Autor nicht verkehrt, meiner Meinung nach.</w:t>
       </w:r>
-      <w:bookmarkStart w:id="0" w:name="_GoBack"/>
-      <w:bookmarkEnd w:id="0"/>
     </w:p>
     <w:sectPr>
       <w:pgSz w:w="11906" w:h="16838"/>

</xml_diff>